<commit_message>
Revised SuperChatIntroduction with Use Cases
</commit_message>
<xml_diff>
--- a/SuperChatIntroduction.docx
+++ b/SuperChatIntroduction.docx
@@ -64,6 +64,190 @@
     <w:p>
       <w:r>
         <w:t>Prof. Jimmie Davis</w:t>
+      </w:r>
+    </w:p>
+    <w:p/>
+    <w:p>
+      <w:r>
+        <w:t>Use Cases:</w:t>
+      </w:r>
+    </w:p>
+    <w:p>
+      <w:r>
+        <w:t>1.</w:t>
+      </w:r>
+    </w:p>
+    <w:p>
+      <w:pPr>
+        <w:pStyle w:val="ListParagraph"/>
+        <w:numPr>
+          <w:ilvl w:val="0"/>
+          <w:numId w:val="2"/>
+        </w:numPr>
+      </w:pPr>
+      <w:r>
+        <w:t>User Launches SuperChat</w:t>
+      </w:r>
+    </w:p>
+    <w:p>
+      <w:pPr>
+        <w:pStyle w:val="ListParagraph"/>
+        <w:numPr>
+          <w:ilvl w:val="0"/>
+          <w:numId w:val="3"/>
+        </w:numPr>
+      </w:pPr>
+      <w:r>
+        <w:t>User Joins Chat Room</w:t>
+      </w:r>
+    </w:p>
+    <w:p>
+      <w:pPr>
+        <w:pStyle w:val="ListParagraph"/>
+        <w:numPr>
+          <w:ilvl w:val="0"/>
+          <w:numId w:val="3"/>
+        </w:numPr>
+      </w:pPr>
+      <w:r>
+        <w:t>User presses &lt;F4&gt;</w:t>
+      </w:r>
+    </w:p>
+    <w:p>
+      <w:pPr>
+        <w:pStyle w:val="ListParagraph"/>
+        <w:numPr>
+          <w:ilvl w:val="0"/>
+          <w:numId w:val="3"/>
+        </w:numPr>
+      </w:pPr>
+      <w:r>
+        <w:t>SuperChat Closes</w:t>
+      </w:r>
+    </w:p>
+    <w:p>
+      <w:r>
+        <w:t>2.</w:t>
+      </w:r>
+    </w:p>
+    <w:p>
+      <w:pPr>
+        <w:pStyle w:val="ListParagraph"/>
+        <w:numPr>
+          <w:ilvl w:val="0"/>
+          <w:numId w:val="4"/>
+        </w:numPr>
+      </w:pPr>
+      <w:r>
+        <w:t>User Launches SuperChat</w:t>
+      </w:r>
+    </w:p>
+    <w:p>
+      <w:pPr>
+        <w:pStyle w:val="ListParagraph"/>
+        <w:numPr>
+          <w:ilvl w:val="0"/>
+          <w:numId w:val="4"/>
+        </w:numPr>
+      </w:pPr>
+      <w:r>
+        <w:t>User enters their Nick</w:t>
+      </w:r>
+    </w:p>
+    <w:p>
+      <w:pPr>
+        <w:pStyle w:val="ListParagraph"/>
+        <w:numPr>
+          <w:ilvl w:val="0"/>
+          <w:numId w:val="4"/>
+        </w:numPr>
+      </w:pPr>
+      <w:r>
+        <w:t>User enters their User Information</w:t>
+      </w:r>
+    </w:p>
+    <w:p>
+      <w:pPr>
+        <w:pStyle w:val="ListParagraph"/>
+        <w:numPr>
+          <w:ilvl w:val="0"/>
+          <w:numId w:val="4"/>
+        </w:numPr>
+      </w:pPr>
+      <w:r>
+        <w:t>SuperChat generates User’s UUID</w:t>
+      </w:r>
+    </w:p>
+    <w:p>
+      <w:pPr>
+        <w:pStyle w:val="ListParagraph"/>
+        <w:numPr>
+          <w:ilvl w:val="0"/>
+          <w:numId w:val="4"/>
+        </w:numPr>
+      </w:pPr>
+      <w:r>
+        <w:t>SuperChat sets User’s Chat Room to Public</w:t>
+      </w:r>
+    </w:p>
+    <w:p>
+      <w:pPr>
+        <w:pStyle w:val="ListParagraph"/>
+        <w:numPr>
+          <w:ilvl w:val="0"/>
+          <w:numId w:val="4"/>
+        </w:numPr>
+      </w:pPr>
+      <w:r>
+        <w:t>User joins Public Chat Room</w:t>
+      </w:r>
+    </w:p>
+    <w:p>
+      <w:pPr>
+        <w:pStyle w:val="ListParagraph"/>
+        <w:numPr>
+          <w:ilvl w:val="0"/>
+          <w:numId w:val="4"/>
+        </w:numPr>
+      </w:pPr>
+      <w:r>
+        <w:t>User clicks &lt;F2&gt;</w:t>
+      </w:r>
+    </w:p>
+    <w:p>
+      <w:pPr>
+        <w:pStyle w:val="ListParagraph"/>
+        <w:numPr>
+          <w:ilvl w:val="0"/>
+          <w:numId w:val="4"/>
+        </w:numPr>
+      </w:pPr>
+      <w:r>
+        <w:t>SuperChat displays list of all current Users</w:t>
+      </w:r>
+    </w:p>
+    <w:p>
+      <w:pPr>
+        <w:pStyle w:val="ListParagraph"/>
+        <w:numPr>
+          <w:ilvl w:val="0"/>
+          <w:numId w:val="4"/>
+        </w:numPr>
+      </w:pPr>
+      <w:r>
+        <w:t>User clicks &lt;F2&gt; again</w:t>
+      </w:r>
+    </w:p>
+    <w:p>
+      <w:pPr>
+        <w:pStyle w:val="ListParagraph"/>
+        <w:numPr>
+          <w:ilvl w:val="0"/>
+          <w:numId w:val="4"/>
+        </w:numPr>
+      </w:pPr>
+      <w:r>
+        <w:t>SuperChat closes the list of all current Users</w:t>
       </w:r>
       <w:bookmarkStart w:id="0" w:name="_GoBack"/>
       <w:bookmarkEnd w:id="0"/>
@@ -76,6 +260,451 @@
     </w:sectPr>
   </w:body>
 </w:document>
+</file>
+
+<file path=word/numbering.xml><?xml version="1.0" encoding="utf-8"?>
+<w:numbering xmlns:wpc="http://schemas.microsoft.com/office/word/2010/wordprocessingCanvas" xmlns:mc="http://schemas.openxmlformats.org/markup-compatibility/2006" xmlns:o="urn:schemas-microsoft-com:office:office" xmlns:r="http://schemas.openxmlformats.org/officeDocument/2006/relationships" xmlns:m="http://schemas.openxmlformats.org/officeDocument/2006/math" xmlns:v="urn:schemas-microsoft-com:vml" xmlns:wp14="http://schemas.microsoft.com/office/word/2010/wordprocessingDrawing" xmlns:wp="http://schemas.openxmlformats.org/drawingml/2006/wordprocessingDrawing" xmlns:w10="urn:schemas-microsoft-com:office:word" xmlns:w="http://schemas.openxmlformats.org/wordprocessingml/2006/main" xmlns:w14="http://schemas.microsoft.com/office/word/2010/wordml" xmlns:w15="http://schemas.microsoft.com/office/word/2012/wordml" xmlns:wpg="http://schemas.microsoft.com/office/word/2010/wordprocessingGroup" xmlns:wpi="http://schemas.microsoft.com/office/word/2010/wordprocessingInk" xmlns:wne="http://schemas.microsoft.com/office/word/2006/wordml" xmlns:wps="http://schemas.microsoft.com/office/word/2010/wordprocessingShape" mc:Ignorable="w14 w15 wp14">
+  <w:abstractNum w:abstractNumId="0" w15:restartNumberingAfterBreak="0">
+    <w:nsid w:val="2BEE0ECC"/>
+    <w:multiLevelType w:val="hybridMultilevel"/>
+    <w:tmpl w:val="9AD686B6"/>
+    <w:lvl w:ilvl="0" w:tplc="04090001">
+      <w:start w:val="1"/>
+      <w:numFmt w:val="bullet"/>
+      <w:lvlText w:val=""/>
+      <w:lvlJc w:val="left"/>
+      <w:pPr>
+        <w:ind w:left="720" w:hanging="360"/>
+      </w:pPr>
+      <w:rPr>
+        <w:rFonts w:ascii="Symbol" w:hAnsi="Symbol" w:hint="default"/>
+      </w:rPr>
+    </w:lvl>
+    <w:lvl w:ilvl="1" w:tplc="04090003" w:tentative="1">
+      <w:start w:val="1"/>
+      <w:numFmt w:val="bullet"/>
+      <w:lvlText w:val="o"/>
+      <w:lvlJc w:val="left"/>
+      <w:pPr>
+        <w:ind w:left="1440" w:hanging="360"/>
+      </w:pPr>
+      <w:rPr>
+        <w:rFonts w:ascii="Courier New" w:hAnsi="Courier New" w:cs="Courier New" w:hint="default"/>
+      </w:rPr>
+    </w:lvl>
+    <w:lvl w:ilvl="2" w:tplc="04090005" w:tentative="1">
+      <w:start w:val="1"/>
+      <w:numFmt w:val="bullet"/>
+      <w:lvlText w:val=""/>
+      <w:lvlJc w:val="left"/>
+      <w:pPr>
+        <w:ind w:left="2160" w:hanging="360"/>
+      </w:pPr>
+      <w:rPr>
+        <w:rFonts w:ascii="Wingdings" w:hAnsi="Wingdings" w:hint="default"/>
+      </w:rPr>
+    </w:lvl>
+    <w:lvl w:ilvl="3" w:tplc="04090001" w:tentative="1">
+      <w:start w:val="1"/>
+      <w:numFmt w:val="bullet"/>
+      <w:lvlText w:val=""/>
+      <w:lvlJc w:val="left"/>
+      <w:pPr>
+        <w:ind w:left="2880" w:hanging="360"/>
+      </w:pPr>
+      <w:rPr>
+        <w:rFonts w:ascii="Symbol" w:hAnsi="Symbol" w:hint="default"/>
+      </w:rPr>
+    </w:lvl>
+    <w:lvl w:ilvl="4" w:tplc="04090003" w:tentative="1">
+      <w:start w:val="1"/>
+      <w:numFmt w:val="bullet"/>
+      <w:lvlText w:val="o"/>
+      <w:lvlJc w:val="left"/>
+      <w:pPr>
+        <w:ind w:left="3600" w:hanging="360"/>
+      </w:pPr>
+      <w:rPr>
+        <w:rFonts w:ascii="Courier New" w:hAnsi="Courier New" w:cs="Courier New" w:hint="default"/>
+      </w:rPr>
+    </w:lvl>
+    <w:lvl w:ilvl="5" w:tplc="04090005" w:tentative="1">
+      <w:start w:val="1"/>
+      <w:numFmt w:val="bullet"/>
+      <w:lvlText w:val=""/>
+      <w:lvlJc w:val="left"/>
+      <w:pPr>
+        <w:ind w:left="4320" w:hanging="360"/>
+      </w:pPr>
+      <w:rPr>
+        <w:rFonts w:ascii="Wingdings" w:hAnsi="Wingdings" w:hint="default"/>
+      </w:rPr>
+    </w:lvl>
+    <w:lvl w:ilvl="6" w:tplc="04090001" w:tentative="1">
+      <w:start w:val="1"/>
+      <w:numFmt w:val="bullet"/>
+      <w:lvlText w:val=""/>
+      <w:lvlJc w:val="left"/>
+      <w:pPr>
+        <w:ind w:left="5040" w:hanging="360"/>
+      </w:pPr>
+      <w:rPr>
+        <w:rFonts w:ascii="Symbol" w:hAnsi="Symbol" w:hint="default"/>
+      </w:rPr>
+    </w:lvl>
+    <w:lvl w:ilvl="7" w:tplc="04090003" w:tentative="1">
+      <w:start w:val="1"/>
+      <w:numFmt w:val="bullet"/>
+      <w:lvlText w:val="o"/>
+      <w:lvlJc w:val="left"/>
+      <w:pPr>
+        <w:ind w:left="5760" w:hanging="360"/>
+      </w:pPr>
+      <w:rPr>
+        <w:rFonts w:ascii="Courier New" w:hAnsi="Courier New" w:cs="Courier New" w:hint="default"/>
+      </w:rPr>
+    </w:lvl>
+    <w:lvl w:ilvl="8" w:tplc="04090005" w:tentative="1">
+      <w:start w:val="1"/>
+      <w:numFmt w:val="bullet"/>
+      <w:lvlText w:val=""/>
+      <w:lvlJc w:val="left"/>
+      <w:pPr>
+        <w:ind w:left="6480" w:hanging="360"/>
+      </w:pPr>
+      <w:rPr>
+        <w:rFonts w:ascii="Wingdings" w:hAnsi="Wingdings" w:hint="default"/>
+      </w:rPr>
+    </w:lvl>
+  </w:abstractNum>
+  <w:abstractNum w:abstractNumId="1" w15:restartNumberingAfterBreak="0">
+    <w:nsid w:val="339A4FCF"/>
+    <w:multiLevelType w:val="hybridMultilevel"/>
+    <w:tmpl w:val="1646FC0C"/>
+    <w:lvl w:ilvl="0" w:tplc="04090001">
+      <w:start w:val="1"/>
+      <w:numFmt w:val="bullet"/>
+      <w:lvlText w:val=""/>
+      <w:lvlJc w:val="left"/>
+      <w:pPr>
+        <w:ind w:left="720" w:hanging="360"/>
+      </w:pPr>
+      <w:rPr>
+        <w:rFonts w:ascii="Symbol" w:hAnsi="Symbol" w:hint="default"/>
+      </w:rPr>
+    </w:lvl>
+    <w:lvl w:ilvl="1" w:tplc="04090003" w:tentative="1">
+      <w:start w:val="1"/>
+      <w:numFmt w:val="bullet"/>
+      <w:lvlText w:val="o"/>
+      <w:lvlJc w:val="left"/>
+      <w:pPr>
+        <w:ind w:left="1440" w:hanging="360"/>
+      </w:pPr>
+      <w:rPr>
+        <w:rFonts w:ascii="Courier New" w:hAnsi="Courier New" w:cs="Courier New" w:hint="default"/>
+      </w:rPr>
+    </w:lvl>
+    <w:lvl w:ilvl="2" w:tplc="04090005" w:tentative="1">
+      <w:start w:val="1"/>
+      <w:numFmt w:val="bullet"/>
+      <w:lvlText w:val=""/>
+      <w:lvlJc w:val="left"/>
+      <w:pPr>
+        <w:ind w:left="2160" w:hanging="360"/>
+      </w:pPr>
+      <w:rPr>
+        <w:rFonts w:ascii="Wingdings" w:hAnsi="Wingdings" w:hint="default"/>
+      </w:rPr>
+    </w:lvl>
+    <w:lvl w:ilvl="3" w:tplc="04090001" w:tentative="1">
+      <w:start w:val="1"/>
+      <w:numFmt w:val="bullet"/>
+      <w:lvlText w:val=""/>
+      <w:lvlJc w:val="left"/>
+      <w:pPr>
+        <w:ind w:left="2880" w:hanging="360"/>
+      </w:pPr>
+      <w:rPr>
+        <w:rFonts w:ascii="Symbol" w:hAnsi="Symbol" w:hint="default"/>
+      </w:rPr>
+    </w:lvl>
+    <w:lvl w:ilvl="4" w:tplc="04090003" w:tentative="1">
+      <w:start w:val="1"/>
+      <w:numFmt w:val="bullet"/>
+      <w:lvlText w:val="o"/>
+      <w:lvlJc w:val="left"/>
+      <w:pPr>
+        <w:ind w:left="3600" w:hanging="360"/>
+      </w:pPr>
+      <w:rPr>
+        <w:rFonts w:ascii="Courier New" w:hAnsi="Courier New" w:cs="Courier New" w:hint="default"/>
+      </w:rPr>
+    </w:lvl>
+    <w:lvl w:ilvl="5" w:tplc="04090005" w:tentative="1">
+      <w:start w:val="1"/>
+      <w:numFmt w:val="bullet"/>
+      <w:lvlText w:val=""/>
+      <w:lvlJc w:val="left"/>
+      <w:pPr>
+        <w:ind w:left="4320" w:hanging="360"/>
+      </w:pPr>
+      <w:rPr>
+        <w:rFonts w:ascii="Wingdings" w:hAnsi="Wingdings" w:hint="default"/>
+      </w:rPr>
+    </w:lvl>
+    <w:lvl w:ilvl="6" w:tplc="04090001" w:tentative="1">
+      <w:start w:val="1"/>
+      <w:numFmt w:val="bullet"/>
+      <w:lvlText w:val=""/>
+      <w:lvlJc w:val="left"/>
+      <w:pPr>
+        <w:ind w:left="5040" w:hanging="360"/>
+      </w:pPr>
+      <w:rPr>
+        <w:rFonts w:ascii="Symbol" w:hAnsi="Symbol" w:hint="default"/>
+      </w:rPr>
+    </w:lvl>
+    <w:lvl w:ilvl="7" w:tplc="04090003" w:tentative="1">
+      <w:start w:val="1"/>
+      <w:numFmt w:val="bullet"/>
+      <w:lvlText w:val="o"/>
+      <w:lvlJc w:val="left"/>
+      <w:pPr>
+        <w:ind w:left="5760" w:hanging="360"/>
+      </w:pPr>
+      <w:rPr>
+        <w:rFonts w:ascii="Courier New" w:hAnsi="Courier New" w:cs="Courier New" w:hint="default"/>
+      </w:rPr>
+    </w:lvl>
+    <w:lvl w:ilvl="8" w:tplc="04090005" w:tentative="1">
+      <w:start w:val="1"/>
+      <w:numFmt w:val="bullet"/>
+      <w:lvlText w:val=""/>
+      <w:lvlJc w:val="left"/>
+      <w:pPr>
+        <w:ind w:left="6480" w:hanging="360"/>
+      </w:pPr>
+      <w:rPr>
+        <w:rFonts w:ascii="Wingdings" w:hAnsi="Wingdings" w:hint="default"/>
+      </w:rPr>
+    </w:lvl>
+  </w:abstractNum>
+  <w:abstractNum w:abstractNumId="2" w15:restartNumberingAfterBreak="0">
+    <w:nsid w:val="37A44F05"/>
+    <w:multiLevelType w:val="hybridMultilevel"/>
+    <w:tmpl w:val="8422886E"/>
+    <w:lvl w:ilvl="0" w:tplc="04090001">
+      <w:start w:val="1"/>
+      <w:numFmt w:val="bullet"/>
+      <w:lvlText w:val=""/>
+      <w:lvlJc w:val="left"/>
+      <w:pPr>
+        <w:ind w:left="720" w:hanging="360"/>
+      </w:pPr>
+      <w:rPr>
+        <w:rFonts w:ascii="Symbol" w:hAnsi="Symbol" w:hint="default"/>
+      </w:rPr>
+    </w:lvl>
+    <w:lvl w:ilvl="1" w:tplc="04090003" w:tentative="1">
+      <w:start w:val="1"/>
+      <w:numFmt w:val="bullet"/>
+      <w:lvlText w:val="o"/>
+      <w:lvlJc w:val="left"/>
+      <w:pPr>
+        <w:ind w:left="1440" w:hanging="360"/>
+      </w:pPr>
+      <w:rPr>
+        <w:rFonts w:ascii="Courier New" w:hAnsi="Courier New" w:cs="Courier New" w:hint="default"/>
+      </w:rPr>
+    </w:lvl>
+    <w:lvl w:ilvl="2" w:tplc="04090005" w:tentative="1">
+      <w:start w:val="1"/>
+      <w:numFmt w:val="bullet"/>
+      <w:lvlText w:val=""/>
+      <w:lvlJc w:val="left"/>
+      <w:pPr>
+        <w:ind w:left="2160" w:hanging="360"/>
+      </w:pPr>
+      <w:rPr>
+        <w:rFonts w:ascii="Wingdings" w:hAnsi="Wingdings" w:hint="default"/>
+      </w:rPr>
+    </w:lvl>
+    <w:lvl w:ilvl="3" w:tplc="04090001" w:tentative="1">
+      <w:start w:val="1"/>
+      <w:numFmt w:val="bullet"/>
+      <w:lvlText w:val=""/>
+      <w:lvlJc w:val="left"/>
+      <w:pPr>
+        <w:ind w:left="2880" w:hanging="360"/>
+      </w:pPr>
+      <w:rPr>
+        <w:rFonts w:ascii="Symbol" w:hAnsi="Symbol" w:hint="default"/>
+      </w:rPr>
+    </w:lvl>
+    <w:lvl w:ilvl="4" w:tplc="04090003" w:tentative="1">
+      <w:start w:val="1"/>
+      <w:numFmt w:val="bullet"/>
+      <w:lvlText w:val="o"/>
+      <w:lvlJc w:val="left"/>
+      <w:pPr>
+        <w:ind w:left="3600" w:hanging="360"/>
+      </w:pPr>
+      <w:rPr>
+        <w:rFonts w:ascii="Courier New" w:hAnsi="Courier New" w:cs="Courier New" w:hint="default"/>
+      </w:rPr>
+    </w:lvl>
+    <w:lvl w:ilvl="5" w:tplc="04090005" w:tentative="1">
+      <w:start w:val="1"/>
+      <w:numFmt w:val="bullet"/>
+      <w:lvlText w:val=""/>
+      <w:lvlJc w:val="left"/>
+      <w:pPr>
+        <w:ind w:left="4320" w:hanging="360"/>
+      </w:pPr>
+      <w:rPr>
+        <w:rFonts w:ascii="Wingdings" w:hAnsi="Wingdings" w:hint="default"/>
+      </w:rPr>
+    </w:lvl>
+    <w:lvl w:ilvl="6" w:tplc="04090001" w:tentative="1">
+      <w:start w:val="1"/>
+      <w:numFmt w:val="bullet"/>
+      <w:lvlText w:val=""/>
+      <w:lvlJc w:val="left"/>
+      <w:pPr>
+        <w:ind w:left="5040" w:hanging="360"/>
+      </w:pPr>
+      <w:rPr>
+        <w:rFonts w:ascii="Symbol" w:hAnsi="Symbol" w:hint="default"/>
+      </w:rPr>
+    </w:lvl>
+    <w:lvl w:ilvl="7" w:tplc="04090003" w:tentative="1">
+      <w:start w:val="1"/>
+      <w:numFmt w:val="bullet"/>
+      <w:lvlText w:val="o"/>
+      <w:lvlJc w:val="left"/>
+      <w:pPr>
+        <w:ind w:left="5760" w:hanging="360"/>
+      </w:pPr>
+      <w:rPr>
+        <w:rFonts w:ascii="Courier New" w:hAnsi="Courier New" w:cs="Courier New" w:hint="default"/>
+      </w:rPr>
+    </w:lvl>
+    <w:lvl w:ilvl="8" w:tplc="04090005" w:tentative="1">
+      <w:start w:val="1"/>
+      <w:numFmt w:val="bullet"/>
+      <w:lvlText w:val=""/>
+      <w:lvlJc w:val="left"/>
+      <w:pPr>
+        <w:ind w:left="6480" w:hanging="360"/>
+      </w:pPr>
+      <w:rPr>
+        <w:rFonts w:ascii="Wingdings" w:hAnsi="Wingdings" w:hint="default"/>
+      </w:rPr>
+    </w:lvl>
+  </w:abstractNum>
+  <w:abstractNum w:abstractNumId="3" w15:restartNumberingAfterBreak="0">
+    <w:nsid w:val="691A5B04"/>
+    <w:multiLevelType w:val="hybridMultilevel"/>
+    <w:tmpl w:val="214A8588"/>
+    <w:lvl w:ilvl="0" w:tplc="0409000F">
+      <w:start w:val="1"/>
+      <w:numFmt w:val="decimal"/>
+      <w:lvlText w:val="%1."/>
+      <w:lvlJc w:val="left"/>
+      <w:pPr>
+        <w:ind w:left="720" w:hanging="360"/>
+      </w:pPr>
+      <w:rPr>
+        <w:rFonts w:hint="default"/>
+      </w:rPr>
+    </w:lvl>
+    <w:lvl w:ilvl="1" w:tplc="04090019" w:tentative="1">
+      <w:start w:val="1"/>
+      <w:numFmt w:val="lowerLetter"/>
+      <w:lvlText w:val="%2."/>
+      <w:lvlJc w:val="left"/>
+      <w:pPr>
+        <w:ind w:left="1440" w:hanging="360"/>
+      </w:pPr>
+    </w:lvl>
+    <w:lvl w:ilvl="2" w:tplc="0409001B" w:tentative="1">
+      <w:start w:val="1"/>
+      <w:numFmt w:val="lowerRoman"/>
+      <w:lvlText w:val="%3."/>
+      <w:lvlJc w:val="right"/>
+      <w:pPr>
+        <w:ind w:left="2160" w:hanging="180"/>
+      </w:pPr>
+    </w:lvl>
+    <w:lvl w:ilvl="3" w:tplc="0409000F" w:tentative="1">
+      <w:start w:val="1"/>
+      <w:numFmt w:val="decimal"/>
+      <w:lvlText w:val="%4."/>
+      <w:lvlJc w:val="left"/>
+      <w:pPr>
+        <w:ind w:left="2880" w:hanging="360"/>
+      </w:pPr>
+    </w:lvl>
+    <w:lvl w:ilvl="4" w:tplc="04090019" w:tentative="1">
+      <w:start w:val="1"/>
+      <w:numFmt w:val="lowerLetter"/>
+      <w:lvlText w:val="%5."/>
+      <w:lvlJc w:val="left"/>
+      <w:pPr>
+        <w:ind w:left="3600" w:hanging="360"/>
+      </w:pPr>
+    </w:lvl>
+    <w:lvl w:ilvl="5" w:tplc="0409001B" w:tentative="1">
+      <w:start w:val="1"/>
+      <w:numFmt w:val="lowerRoman"/>
+      <w:lvlText w:val="%6."/>
+      <w:lvlJc w:val="right"/>
+      <w:pPr>
+        <w:ind w:left="4320" w:hanging="180"/>
+      </w:pPr>
+    </w:lvl>
+    <w:lvl w:ilvl="6" w:tplc="0409000F" w:tentative="1">
+      <w:start w:val="1"/>
+      <w:numFmt w:val="decimal"/>
+      <w:lvlText w:val="%7."/>
+      <w:lvlJc w:val="left"/>
+      <w:pPr>
+        <w:ind w:left="5040" w:hanging="360"/>
+      </w:pPr>
+    </w:lvl>
+    <w:lvl w:ilvl="7" w:tplc="04090019" w:tentative="1">
+      <w:start w:val="1"/>
+      <w:numFmt w:val="lowerLetter"/>
+      <w:lvlText w:val="%8."/>
+      <w:lvlJc w:val="left"/>
+      <w:pPr>
+        <w:ind w:left="5760" w:hanging="360"/>
+      </w:pPr>
+    </w:lvl>
+    <w:lvl w:ilvl="8" w:tplc="0409001B" w:tentative="1">
+      <w:start w:val="1"/>
+      <w:numFmt w:val="lowerRoman"/>
+      <w:lvlText w:val="%9."/>
+      <w:lvlJc w:val="right"/>
+      <w:pPr>
+        <w:ind w:left="6480" w:hanging="180"/>
+      </w:pPr>
+    </w:lvl>
+  </w:abstractNum>
+  <w:num w:numId="1">
+    <w:abstractNumId w:val="3"/>
+  </w:num>
+  <w:num w:numId="2">
+    <w:abstractNumId w:val="0"/>
+  </w:num>
+  <w:num w:numId="3">
+    <w:abstractNumId w:val="1"/>
+  </w:num>
+  <w:num w:numId="4">
+    <w:abstractNumId w:val="2"/>
+  </w:num>
+</w:numbering>
 </file>
 
 <file path=word/styles.xml><?xml version="1.0" encoding="utf-8"?>
@@ -497,6 +1126,17 @@
     <w:semiHidden/>
     <w:unhideWhenUsed/>
   </w:style>
+  <w:style w:type="paragraph" w:styleId="ListParagraph">
+    <w:name w:val="List Paragraph"/>
+    <w:basedOn w:val="Normal"/>
+    <w:uiPriority w:val="34"/>
+    <w:qFormat/>
+    <w:rsid w:val="00A73F95"/>
+    <w:pPr>
+      <w:ind w:left="720"/>
+      <w:contextualSpacing/>
+    </w:pPr>
+  </w:style>
 </w:styles>
 </file>
 

</xml_diff>